<commit_message>
caso de uso real terminado
</commit_message>
<xml_diff>
--- a/Matricular Cliente/Analisis/Analisis de Casos de Uso/Caso_Uso_Matricular_Cliente.docx
+++ b/Matricular Cliente/Analisis/Analisis de Casos de Uso/Caso_Uso_Matricular_Cliente.docx
@@ -259,8 +259,6 @@
         </w:rPr>
         <w:t>05 de Marzo 2015</w:t>
       </w:r>
-      <w:bookmarkStart w:id="1" w:name="_GoBack"/>
-      <w:bookmarkEnd w:id="1"/>
       <w:r>
         <w:rPr>
           <w:sz w:val="28"/>
@@ -326,7 +324,7 @@
           <w:szCs w:val="32"/>
         </w:rPr>
       </w:pPr>
-      <w:bookmarkStart w:id="2" w:name="_Toc412620998"/>
+      <w:bookmarkStart w:id="1" w:name="_Toc412620998"/>
       <w:r>
         <w:rPr>
           <w:rFonts w:asciiTheme="minorHAnsi" w:hAnsiTheme="minorHAnsi"/>
@@ -337,7 +335,7 @@
         </w:rPr>
         <w:t>1. Descripción:</w:t>
       </w:r>
-      <w:bookmarkEnd w:id="2"/>
+      <w:bookmarkEnd w:id="1"/>
     </w:p>
     <w:tbl>
       <w:tblPr>
@@ -694,7 +692,7 @@
           <w:szCs w:val="32"/>
         </w:rPr>
       </w:pPr>
-      <w:bookmarkStart w:id="3" w:name="_Toc412620999"/>
+      <w:bookmarkStart w:id="2" w:name="_Toc412620999"/>
       <w:r>
         <w:rPr>
           <w:rFonts w:asciiTheme="minorHAnsi" w:hAnsiTheme="minorHAnsi"/>
@@ -705,7 +703,7 @@
         </w:rPr>
         <w:t>2. Curso Normal de los Eventos:</w:t>
       </w:r>
-      <w:bookmarkEnd w:id="3"/>
+      <w:bookmarkEnd w:id="2"/>
     </w:p>
     <w:tbl>
       <w:tblPr>
@@ -792,6 +790,13 @@
               </w:rPr>
               <w:t>El Cliente Potencial ingresa a recepción, entrega su información personal al Funcionario Académico y de Coordinación.</w:t>
             </w:r>
+            <w:r>
+              <w:rPr>
+                <w:sz w:val="24"/>
+                <w:szCs w:val="24"/>
+              </w:rPr>
+              <w:t xml:space="preserve"> </w:t>
+            </w:r>
           </w:p>
         </w:tc>
         <w:tc>
@@ -834,7 +839,21 @@
                 <w:sz w:val="24"/>
                 <w:szCs w:val="24"/>
               </w:rPr>
-              <w:t xml:space="preserve"> El Cliente Potencial entrega los documentos pedidos al Funcionario de Ventas.</w:t>
+              <w:t xml:space="preserve"> El Cliente Potencial entrega los documentos pedidos al </w:t>
+            </w:r>
+            <w:r>
+              <w:rPr>
+                <w:sz w:val="24"/>
+                <w:szCs w:val="24"/>
+              </w:rPr>
+              <w:t>Académico y de Coordinación</w:t>
+            </w:r>
+            <w:r>
+              <w:rPr>
+                <w:sz w:val="24"/>
+                <w:szCs w:val="24"/>
+              </w:rPr>
+              <w:t>.</w:t>
             </w:r>
           </w:p>
         </w:tc>
@@ -878,7 +897,21 @@
                 <w:sz w:val="24"/>
                 <w:szCs w:val="24"/>
               </w:rPr>
-              <w:t>El Cliente Potencial realiza el pago e informa los detalles de la transacción al Funcionario de Ventas.</w:t>
+              <w:t xml:space="preserve">El Cliente Potencial realiza el pago e informa los detalles de la transacción al </w:t>
+            </w:r>
+            <w:r>
+              <w:rPr>
+                <w:sz w:val="24"/>
+                <w:szCs w:val="24"/>
+              </w:rPr>
+              <w:t>Académico y de Coordinación</w:t>
+            </w:r>
+            <w:r>
+              <w:rPr>
+                <w:sz w:val="24"/>
+                <w:szCs w:val="24"/>
+              </w:rPr>
+              <w:t>.</w:t>
             </w:r>
           </w:p>
         </w:tc>
@@ -922,7 +955,21 @@
                 <w:sz w:val="24"/>
                 <w:szCs w:val="24"/>
               </w:rPr>
-              <w:t>El Cliente informa sus preferencias horarias al Funcionario de Ventas.</w:t>
+              <w:t xml:space="preserve">El Cliente informa sus preferencias horarias al </w:t>
+            </w:r>
+            <w:r>
+              <w:rPr>
+                <w:sz w:val="24"/>
+                <w:szCs w:val="24"/>
+              </w:rPr>
+              <w:t>Académico y de Coordinación</w:t>
+            </w:r>
+            <w:r>
+              <w:rPr>
+                <w:sz w:val="24"/>
+                <w:szCs w:val="24"/>
+              </w:rPr>
+              <w:t>.</w:t>
             </w:r>
           </w:p>
         </w:tc>
@@ -966,7 +1013,7 @@
                 <w:sz w:val="24"/>
                 <w:szCs w:val="24"/>
               </w:rPr>
-              <w:t xml:space="preserve">. El Funcionario Académico y de Coordinación ingresa la información personal del Cliente Potencial, los documentos, las preferencias horarias y los </w:t>
+              <w:t xml:space="preserve">. El Funcionario Académico y de Coordinación ingresa la información personal del Cliente Potencial, los </w:t>
             </w:r>
             <w:r>
               <w:rPr>
@@ -974,7 +1021,7 @@
                 <w:szCs w:val="24"/>
               </w:rPr>
               <w:lastRenderedPageBreak/>
-              <w:t>detalles de la transacción uno a uno al Sistema.</w:t>
+              <w:t>documentos, las preferencias horarias y los detalles de la transacción uno a uno al Sistema.</w:t>
             </w:r>
           </w:p>
         </w:tc>
@@ -1099,7 +1146,7 @@
           <w:szCs w:val="32"/>
         </w:rPr>
       </w:pPr>
-      <w:bookmarkStart w:id="4" w:name="_Toc412621000"/>
+      <w:bookmarkStart w:id="3" w:name="_Toc412621000"/>
       <w:r>
         <w:rPr>
           <w:rFonts w:asciiTheme="minorHAnsi" w:hAnsiTheme="minorHAnsi"/>
@@ -1110,7 +1157,7 @@
         </w:rPr>
         <w:t>3. Curso Alternativo de los Eventos:</w:t>
       </w:r>
-      <w:bookmarkEnd w:id="4"/>
+      <w:bookmarkEnd w:id="3"/>
     </w:p>
     <w:tbl>
       <w:tblPr>
@@ -1660,7 +1707,6 @@
         </w:rPr>
       </w:pPr>
     </w:p>
-    <w:p/>
     <w:p>
       <w:pPr>
         <w:pStyle w:val="Ttulo1"/>
@@ -1673,7 +1719,9 @@
           <w:szCs w:val="36"/>
         </w:rPr>
       </w:pPr>
-      <w:bookmarkStart w:id="5" w:name="_Toc412621061"/>
+      <w:bookmarkStart w:id="4" w:name="_Toc412621061"/>
+      <w:bookmarkStart w:id="5" w:name="_GoBack"/>
+      <w:bookmarkEnd w:id="5"/>
       <w:r>
         <w:rPr>
           <w:rFonts w:asciiTheme="minorHAnsi" w:hAnsiTheme="minorHAnsi"/>
@@ -1685,7 +1733,7 @@
         <w:lastRenderedPageBreak/>
         <w:t>Bibliografía:</w:t>
       </w:r>
-      <w:bookmarkEnd w:id="5"/>
+      <w:bookmarkEnd w:id="4"/>
     </w:p>
     <w:p>
       <w:pPr>

</xml_diff>